<commit_message>
avancéé dans le site
</commit_message>
<xml_diff>
--- a/Journal de bord Rattrapages.docx
+++ b/Journal de bord Rattrapages.docx
@@ -119,29 +119,41 @@
             <w:r>
               <w:t>1h45 min</w:t>
             </w:r>
+          </w:p>
+        </w:tc>
+      </w:tr>
+      <w:tr>
+        <w:tc>
+          <w:tcPr>
+            <w:tcW w:w="3020" w:type="dxa"/>
+          </w:tcPr>
+          <w:p>
+            <w:r>
+              <w:t>23.10.2019</w:t>
+            </w:r>
+          </w:p>
+        </w:tc>
+        <w:tc>
+          <w:tcPr>
+            <w:tcW w:w="3021" w:type="dxa"/>
+          </w:tcPr>
+          <w:p>
+            <w:r>
+              <w:t>Début de création du contenu de la page hébergement</w:t>
+            </w:r>
+          </w:p>
+        </w:tc>
+        <w:tc>
+          <w:tcPr>
+            <w:tcW w:w="3021" w:type="dxa"/>
+          </w:tcPr>
+          <w:p>
+            <w:r>
+              <w:t>1h30 min</w:t>
+            </w:r>
             <w:bookmarkStart w:id="0" w:name="_GoBack"/>
             <w:bookmarkEnd w:id="0"/>
           </w:p>
-        </w:tc>
-      </w:tr>
-      <w:tr>
-        <w:tc>
-          <w:tcPr>
-            <w:tcW w:w="3020" w:type="dxa"/>
-          </w:tcPr>
-          <w:p/>
-        </w:tc>
-        <w:tc>
-          <w:tcPr>
-            <w:tcW w:w="3021" w:type="dxa"/>
-          </w:tcPr>
-          <w:p/>
-        </w:tc>
-        <w:tc>
-          <w:tcPr>
-            <w:tcW w:w="3021" w:type="dxa"/>
-          </w:tcPr>
-          <w:p/>
         </w:tc>
       </w:tr>
       <w:tr>

</xml_diff>